<commit_message>
Changes in Java pdf
</commit_message>
<xml_diff>
--- a/Document Of DSA/Java Interview Question.docx
+++ b/Document Of DSA/Java Interview Question.docx
@@ -6360,6 +6360,11 @@
       <w:pPr>
         <w:pStyle w:val="Heading1"/>
       </w:pPr>
+    </w:p>
+    <w:p>
+      <w:pPr>
+        <w:pStyle w:val="Heading1"/>
+      </w:pPr>
       <w:r>
         <w:t xml:space="preserve">How does Synch &amp; </w:t>
       </w:r>
@@ -6372,11 +6377,899 @@
         <w:t xml:space="preserve"> Communication Works?</w:t>
       </w:r>
     </w:p>
-    <w:p>
-      <w:bookmarkStart w:id="0" w:name="_GoBack"/>
-      <w:bookmarkEnd w:id="0"/>
-    </w:p>
     <w:p/>
+    <w:p>
+      <w:pPr>
+        <w:rPr>
+          <w:sz w:val="28"/>
+          <w:szCs w:val="28"/>
+        </w:rPr>
+      </w:pPr>
+      <w:r>
+        <w:rPr>
+          <w:sz w:val="28"/>
+          <w:szCs w:val="28"/>
+        </w:rPr>
+        <w:drawing>
+          <wp:inline distT="0" distB="0" distL="0" distR="0" wp14:anchorId="2DDF4F1D" wp14:editId="0AAA9F41">
+            <wp:extent cx="5731510" cy="2225675"/>
+            <wp:effectExtent l="0" t="0" r="2540" b="3175"/>
+            <wp:docPr id="16" name="Picture 16"/>
+            <wp:cNvGraphicFramePr>
+              <a:graphicFrameLocks xmlns:a="http://schemas.openxmlformats.org/drawingml/2006/main" noChangeAspect="1"/>
+            </wp:cNvGraphicFramePr>
+            <a:graphic xmlns:a="http://schemas.openxmlformats.org/drawingml/2006/main">
+              <a:graphicData uri="http://schemas.openxmlformats.org/drawingml/2006/picture">
+                <pic:pic xmlns:pic="http://schemas.openxmlformats.org/drawingml/2006/picture">
+                  <pic:nvPicPr>
+                    <pic:cNvPr id="1" name=""/>
+                    <pic:cNvPicPr/>
+                  </pic:nvPicPr>
+                  <pic:blipFill>
+                    <a:blip r:embed="rId22"/>
+                    <a:stretch>
+                      <a:fillRect/>
+                    </a:stretch>
+                  </pic:blipFill>
+                  <pic:spPr>
+                    <a:xfrm>
+                      <a:off x="0" y="0"/>
+                      <a:ext cx="5731510" cy="2225675"/>
+                    </a:xfrm>
+                    <a:prstGeom prst="rect">
+                      <a:avLst/>
+                    </a:prstGeom>
+                  </pic:spPr>
+                </pic:pic>
+              </a:graphicData>
+            </a:graphic>
+          </wp:inline>
+        </w:drawing>
+      </w:r>
+    </w:p>
+    <w:p>
+      <w:pPr>
+        <w:rPr>
+          <w:sz w:val="28"/>
+          <w:szCs w:val="28"/>
+        </w:rPr>
+      </w:pPr>
+    </w:p>
+    <w:p>
+      <w:pPr>
+        <w:rPr>
+          <w:sz w:val="28"/>
+          <w:szCs w:val="28"/>
+        </w:rPr>
+      </w:pPr>
+      <w:r>
+        <w:rPr>
+          <w:sz w:val="28"/>
+          <w:szCs w:val="28"/>
+        </w:rPr>
+        <w:t xml:space="preserve">Performance impact in sync communication if failure in any of the service </w:t>
+      </w:r>
+    </w:p>
+    <w:p>
+      <w:pPr>
+        <w:rPr>
+          <w:sz w:val="28"/>
+          <w:szCs w:val="28"/>
+        </w:rPr>
+      </w:pPr>
+      <w:r>
+        <w:rPr>
+          <w:sz w:val="28"/>
+          <w:szCs w:val="28"/>
+        </w:rPr>
+        <w:t>Note: to save yourself from failure we can have the load balancer and more instances of the services</w:t>
+      </w:r>
+    </w:p>
+    <w:p>
+      <w:pPr>
+        <w:rPr>
+          <w:sz w:val="28"/>
+          <w:szCs w:val="28"/>
+        </w:rPr>
+      </w:pPr>
+    </w:p>
+    <w:p>
+      <w:pPr>
+        <w:rPr>
+          <w:sz w:val="28"/>
+          <w:szCs w:val="28"/>
+        </w:rPr>
+      </w:pPr>
+      <w:r>
+        <w:rPr>
+          <w:sz w:val="28"/>
+          <w:szCs w:val="28"/>
+        </w:rPr>
+        <w:t>ASYNCHRONOUS:</w:t>
+      </w:r>
+    </w:p>
+    <w:p>
+      <w:pPr>
+        <w:rPr>
+          <w:sz w:val="28"/>
+          <w:szCs w:val="28"/>
+        </w:rPr>
+      </w:pPr>
+      <w:r>
+        <w:rPr>
+          <w:sz w:val="28"/>
+          <w:szCs w:val="28"/>
+        </w:rPr>
+        <w:drawing>
+          <wp:inline distT="0" distB="0" distL="0" distR="0" wp14:anchorId="02240CD7" wp14:editId="02C3DC81">
+            <wp:extent cx="5731510" cy="1616075"/>
+            <wp:effectExtent l="0" t="0" r="2540" b="3175"/>
+            <wp:docPr id="17" name="Picture 17"/>
+            <wp:cNvGraphicFramePr>
+              <a:graphicFrameLocks xmlns:a="http://schemas.openxmlformats.org/drawingml/2006/main" noChangeAspect="1"/>
+            </wp:cNvGraphicFramePr>
+            <a:graphic xmlns:a="http://schemas.openxmlformats.org/drawingml/2006/main">
+              <a:graphicData uri="http://schemas.openxmlformats.org/drawingml/2006/picture">
+                <pic:pic xmlns:pic="http://schemas.openxmlformats.org/drawingml/2006/picture">
+                  <pic:nvPicPr>
+                    <pic:cNvPr id="1" name=""/>
+                    <pic:cNvPicPr/>
+                  </pic:nvPicPr>
+                  <pic:blipFill>
+                    <a:blip r:embed="rId23"/>
+                    <a:stretch>
+                      <a:fillRect/>
+                    </a:stretch>
+                  </pic:blipFill>
+                  <pic:spPr>
+                    <a:xfrm>
+                      <a:off x="0" y="0"/>
+                      <a:ext cx="5731510" cy="1616075"/>
+                    </a:xfrm>
+                    <a:prstGeom prst="rect">
+                      <a:avLst/>
+                    </a:prstGeom>
+                  </pic:spPr>
+                </pic:pic>
+              </a:graphicData>
+            </a:graphic>
+          </wp:inline>
+        </w:drawing>
+      </w:r>
+    </w:p>
+    <w:p/>
+    <w:p>
+      <w:pPr>
+        <w:pStyle w:val="Heading1"/>
+      </w:pPr>
+      <w:r>
+        <w:t>When to use Which Micro service Communication:</w:t>
+      </w:r>
+    </w:p>
+    <w:p/>
+    <w:p>
+      <w:pPr>
+        <w:pStyle w:val="ListParagraph"/>
+        <w:numPr>
+          <w:ilvl w:val="0"/>
+          <w:numId w:val="19"/>
+        </w:numPr>
+        <w:rPr>
+          <w:sz w:val="28"/>
+          <w:szCs w:val="28"/>
+        </w:rPr>
+      </w:pPr>
+      <w:r>
+        <w:rPr>
+          <w:sz w:val="28"/>
+          <w:szCs w:val="28"/>
+        </w:rPr>
+        <w:t>When we start from scratch we need to go with synch communication to optimise for speed of evolution</w:t>
+      </w:r>
+    </w:p>
+    <w:p>
+      <w:pPr>
+        <w:pStyle w:val="ListParagraph"/>
+        <w:numPr>
+          <w:ilvl w:val="0"/>
+          <w:numId w:val="19"/>
+        </w:numPr>
+        <w:rPr>
+          <w:sz w:val="28"/>
+          <w:szCs w:val="28"/>
+        </w:rPr>
+      </w:pPr>
+      <w:r>
+        <w:rPr>
+          <w:sz w:val="28"/>
+          <w:szCs w:val="28"/>
+        </w:rPr>
+        <w:t xml:space="preserve">If your service starts to become complex and architecture grows the start adding the asynchronous communication between the services </w:t>
+      </w:r>
+    </w:p>
+    <w:p>
+      <w:pPr>
+        <w:pStyle w:val="ListParagraph"/>
+        <w:numPr>
+          <w:ilvl w:val="0"/>
+          <w:numId w:val="19"/>
+        </w:numPr>
+        <w:rPr>
+          <w:sz w:val="28"/>
+          <w:szCs w:val="28"/>
+        </w:rPr>
+      </w:pPr>
+      <w:r>
+        <w:rPr>
+          <w:sz w:val="28"/>
+          <w:szCs w:val="28"/>
+        </w:rPr>
+        <w:lastRenderedPageBreak/>
+        <w:t xml:space="preserve">Figure it out if response is needed at the time of call only or we can have the response later then we can have asynchronous communication </w:t>
+      </w:r>
+    </w:p>
+    <w:p>
+      <w:pPr>
+        <w:pStyle w:val="Heading1"/>
+      </w:pPr>
+      <w:r>
+        <w:t>SAGA Design Pattern:</w:t>
+      </w:r>
+    </w:p>
+    <w:p/>
+    <w:p>
+      <w:pPr>
+        <w:pStyle w:val="ListParagraph"/>
+        <w:numPr>
+          <w:ilvl w:val="0"/>
+          <w:numId w:val="19"/>
+        </w:numPr>
+      </w:pPr>
+      <w:r>
+        <w:t xml:space="preserve">When we have a distributed services across the network and each service running on different IP address when </w:t>
+      </w:r>
+    </w:p>
+    <w:p>
+      <w:pPr>
+        <w:pStyle w:val="ListParagraph"/>
+        <w:numPr>
+          <w:ilvl w:val="0"/>
+          <w:numId w:val="19"/>
+        </w:numPr>
+      </w:pPr>
+      <w:r>
+        <w:t xml:space="preserve">we have a monolithic Service system then everything is atomic in nature all the tables we have in a single program the if we want to order something using </w:t>
+      </w:r>
+      <w:proofErr w:type="spellStart"/>
+      <w:r>
+        <w:t>zomato</w:t>
+      </w:r>
+      <w:proofErr w:type="spellEnd"/>
+      <w:r>
+        <w:t xml:space="preserve"> then whole process wrap it up using same application </w:t>
+      </w:r>
+    </w:p>
+    <w:p>
+      <w:pPr>
+        <w:ind w:left="360"/>
+      </w:pPr>
+      <w:r>
+        <w:drawing>
+          <wp:inline distT="0" distB="0" distL="0" distR="0" wp14:anchorId="0A3544E8" wp14:editId="12AF1E5B">
+            <wp:extent cx="5731510" cy="2472055"/>
+            <wp:effectExtent l="0" t="0" r="2540" b="4445"/>
+            <wp:docPr id="19" name="Picture 19"/>
+            <wp:cNvGraphicFramePr>
+              <a:graphicFrameLocks xmlns:a="http://schemas.openxmlformats.org/drawingml/2006/main" noChangeAspect="1"/>
+            </wp:cNvGraphicFramePr>
+            <a:graphic xmlns:a="http://schemas.openxmlformats.org/drawingml/2006/main">
+              <a:graphicData uri="http://schemas.openxmlformats.org/drawingml/2006/picture">
+                <pic:pic xmlns:pic="http://schemas.openxmlformats.org/drawingml/2006/picture">
+                  <pic:nvPicPr>
+                    <pic:cNvPr id="1" name=""/>
+                    <pic:cNvPicPr/>
+                  </pic:nvPicPr>
+                  <pic:blipFill>
+                    <a:blip r:embed="rId24"/>
+                    <a:stretch>
+                      <a:fillRect/>
+                    </a:stretch>
+                  </pic:blipFill>
+                  <pic:spPr>
+                    <a:xfrm>
+                      <a:off x="0" y="0"/>
+                      <a:ext cx="5731510" cy="2472055"/>
+                    </a:xfrm>
+                    <a:prstGeom prst="rect">
+                      <a:avLst/>
+                    </a:prstGeom>
+                  </pic:spPr>
+                </pic:pic>
+              </a:graphicData>
+            </a:graphic>
+          </wp:inline>
+        </w:drawing>
+      </w:r>
+    </w:p>
+    <w:p>
+      <w:pPr>
+        <w:ind w:left="360"/>
+      </w:pPr>
+    </w:p>
+    <w:p>
+      <w:pPr>
+        <w:ind w:left="360"/>
+      </w:pPr>
+      <w:r>
+        <w:t xml:space="preserve">At some point of time T3 is not executed as partner is not assigned for delivery we can marked as fail but local </w:t>
+      </w:r>
+      <w:proofErr w:type="spellStart"/>
+      <w:r>
+        <w:t>txn</w:t>
+      </w:r>
+      <w:proofErr w:type="spellEnd"/>
+      <w:r>
+        <w:t xml:space="preserve"> is roll backed in the services of Delivery service but not for Order &amp; Payment </w:t>
+      </w:r>
+      <w:proofErr w:type="spellStart"/>
+      <w:r>
+        <w:t>txn</w:t>
+      </w:r>
+      <w:proofErr w:type="spellEnd"/>
+    </w:p>
+    <w:p>
+      <w:pPr>
+        <w:ind w:left="360"/>
+      </w:pPr>
+    </w:p>
+    <w:p>
+      <w:pPr>
+        <w:ind w:left="360"/>
+      </w:pPr>
+      <w:r>
+        <w:drawing>
+          <wp:inline distT="0" distB="0" distL="0" distR="0" wp14:anchorId="6A0E2374" wp14:editId="657CC19E">
+            <wp:extent cx="5731510" cy="1447165"/>
+            <wp:effectExtent l="0" t="0" r="2540" b="635"/>
+            <wp:docPr id="20" name="Picture 20"/>
+            <wp:cNvGraphicFramePr>
+              <a:graphicFrameLocks xmlns:a="http://schemas.openxmlformats.org/drawingml/2006/main" noChangeAspect="1"/>
+            </wp:cNvGraphicFramePr>
+            <a:graphic xmlns:a="http://schemas.openxmlformats.org/drawingml/2006/main">
+              <a:graphicData uri="http://schemas.openxmlformats.org/drawingml/2006/picture">
+                <pic:pic xmlns:pic="http://schemas.openxmlformats.org/drawingml/2006/picture">
+                  <pic:nvPicPr>
+                    <pic:cNvPr id="1" name=""/>
+                    <pic:cNvPicPr/>
+                  </pic:nvPicPr>
+                  <pic:blipFill>
+                    <a:blip r:embed="rId25"/>
+                    <a:stretch>
+                      <a:fillRect/>
+                    </a:stretch>
+                  </pic:blipFill>
+                  <pic:spPr>
+                    <a:xfrm>
+                      <a:off x="0" y="0"/>
+                      <a:ext cx="5731510" cy="1447165"/>
+                    </a:xfrm>
+                    <a:prstGeom prst="rect">
+                      <a:avLst/>
+                    </a:prstGeom>
+                  </pic:spPr>
+                </pic:pic>
+              </a:graphicData>
+            </a:graphic>
+          </wp:inline>
+        </w:drawing>
+      </w:r>
+    </w:p>
+    <w:p>
+      <w:pPr>
+        <w:ind w:left="360"/>
+      </w:pPr>
+    </w:p>
+    <w:p>
+      <w:pPr>
+        <w:ind w:left="360"/>
+      </w:pPr>
+      <w:r>
+        <w:lastRenderedPageBreak/>
+        <w:t>How SAGA Change the flow of your execution and handle the events:</w:t>
+      </w:r>
+      <w:r>
+        <w:br/>
+      </w:r>
+      <w:r>
+        <w:drawing>
+          <wp:inline distT="0" distB="0" distL="0" distR="0" wp14:anchorId="3F8E7A4E" wp14:editId="49143D6B">
+            <wp:extent cx="5731510" cy="2512060"/>
+            <wp:effectExtent l="0" t="0" r="2540" b="2540"/>
+            <wp:docPr id="21" name="Picture 21"/>
+            <wp:cNvGraphicFramePr>
+              <a:graphicFrameLocks xmlns:a="http://schemas.openxmlformats.org/drawingml/2006/main" noChangeAspect="1"/>
+            </wp:cNvGraphicFramePr>
+            <a:graphic xmlns:a="http://schemas.openxmlformats.org/drawingml/2006/main">
+              <a:graphicData uri="http://schemas.openxmlformats.org/drawingml/2006/picture">
+                <pic:pic xmlns:pic="http://schemas.openxmlformats.org/drawingml/2006/picture">
+                  <pic:nvPicPr>
+                    <pic:cNvPr id="1" name=""/>
+                    <pic:cNvPicPr/>
+                  </pic:nvPicPr>
+                  <pic:blipFill>
+                    <a:blip r:embed="rId26"/>
+                    <a:stretch>
+                      <a:fillRect/>
+                    </a:stretch>
+                  </pic:blipFill>
+                  <pic:spPr>
+                    <a:xfrm>
+                      <a:off x="0" y="0"/>
+                      <a:ext cx="5731510" cy="2512060"/>
+                    </a:xfrm>
+                    <a:prstGeom prst="rect">
+                      <a:avLst/>
+                    </a:prstGeom>
+                  </pic:spPr>
+                </pic:pic>
+              </a:graphicData>
+            </a:graphic>
+          </wp:inline>
+        </w:drawing>
+      </w:r>
+    </w:p>
+    <w:p>
+      <w:pPr>
+        <w:ind w:left="360"/>
+      </w:pPr>
+      <w:r>
+        <w:tab/>
+      </w:r>
+    </w:p>
+    <w:p>
+      <w:pPr>
+        <w:ind w:left="360"/>
+      </w:pPr>
+      <w:r>
+        <w:t xml:space="preserve">Here we are managing the event between the micro service to have the flow info and have the failure info as well </w:t>
+      </w:r>
+    </w:p>
+    <w:p>
+      <w:pPr>
+        <w:ind w:left="360"/>
+      </w:pPr>
+    </w:p>
+    <w:p>
+      <w:pPr>
+        <w:ind w:left="360"/>
+      </w:pPr>
+      <w:r>
+        <w:t xml:space="preserve">T1: Our execution start likes Order Service called have the local </w:t>
+      </w:r>
+      <w:proofErr w:type="spellStart"/>
+      <w:r>
+        <w:t>txn</w:t>
+      </w:r>
+      <w:proofErr w:type="spellEnd"/>
+      <w:r>
+        <w:t xml:space="preserve"> perform and generate the order event </w:t>
+      </w:r>
+    </w:p>
+    <w:p>
+      <w:pPr>
+        <w:ind w:left="360"/>
+      </w:pPr>
+      <w:r>
+        <w:t xml:space="preserve">T2: Payment Validation happen and generate the payment event </w:t>
+      </w:r>
+    </w:p>
+    <w:p>
+      <w:pPr>
+        <w:ind w:left="360"/>
+      </w:pPr>
+      <w:r>
+        <w:t xml:space="preserve">T3: Find delivery partner </w:t>
+      </w:r>
+      <w:proofErr w:type="gramStart"/>
+      <w:r>
+        <w:t>Not</w:t>
+      </w:r>
+      <w:proofErr w:type="gramEnd"/>
+      <w:r>
+        <w:t xml:space="preserve"> able to find it time out occurs from the delivery service </w:t>
+      </w:r>
+    </w:p>
+    <w:p>
+      <w:pPr>
+        <w:ind w:left="360"/>
+      </w:pPr>
+    </w:p>
+    <w:p>
+      <w:pPr>
+        <w:ind w:left="360"/>
+      </w:pPr>
+      <w:r>
+        <w:t xml:space="preserve">Now we have the reverse failure event flow where end micro services are the event generator and first one are the consumers of those event </w:t>
+      </w:r>
+    </w:p>
+    <w:p>
+      <w:pPr>
+        <w:ind w:left="360"/>
+      </w:pPr>
+      <w:r>
+        <w:t xml:space="preserve">Deliver fails we will generate event of failure into </w:t>
+      </w:r>
+      <w:proofErr w:type="gramStart"/>
+      <w:r>
+        <w:t>the another</w:t>
+      </w:r>
+      <w:proofErr w:type="gramEnd"/>
+      <w:r>
+        <w:t xml:space="preserve"> queue and let every other service to consume this message and let them roll back.</w:t>
+      </w:r>
+    </w:p>
+    <w:p>
+      <w:pPr>
+        <w:ind w:left="360"/>
+      </w:pPr>
+      <w:r>
+        <w:drawing>
+          <wp:inline distT="0" distB="0" distL="0" distR="0" wp14:anchorId="265C7A09" wp14:editId="1108FBC5">
+            <wp:extent cx="5731510" cy="2501900"/>
+            <wp:effectExtent l="0" t="0" r="2540" b="0"/>
+            <wp:docPr id="22" name="Picture 22"/>
+            <wp:cNvGraphicFramePr>
+              <a:graphicFrameLocks xmlns:a="http://schemas.openxmlformats.org/drawingml/2006/main" noChangeAspect="1"/>
+            </wp:cNvGraphicFramePr>
+            <a:graphic xmlns:a="http://schemas.openxmlformats.org/drawingml/2006/main">
+              <a:graphicData uri="http://schemas.openxmlformats.org/drawingml/2006/picture">
+                <pic:pic xmlns:pic="http://schemas.openxmlformats.org/drawingml/2006/picture">
+                  <pic:nvPicPr>
+                    <pic:cNvPr id="1" name=""/>
+                    <pic:cNvPicPr/>
+                  </pic:nvPicPr>
+                  <pic:blipFill>
+                    <a:blip r:embed="rId27"/>
+                    <a:stretch>
+                      <a:fillRect/>
+                    </a:stretch>
+                  </pic:blipFill>
+                  <pic:spPr>
+                    <a:xfrm>
+                      <a:off x="0" y="0"/>
+                      <a:ext cx="5731510" cy="2501900"/>
+                    </a:xfrm>
+                    <a:prstGeom prst="rect">
+                      <a:avLst/>
+                    </a:prstGeom>
+                  </pic:spPr>
+                </pic:pic>
+              </a:graphicData>
+            </a:graphic>
+          </wp:inline>
+        </w:drawing>
+      </w:r>
+    </w:p>
+    <w:p>
+      <w:pPr>
+        <w:pStyle w:val="Heading1"/>
+      </w:pPr>
+      <w:r>
+        <w:lastRenderedPageBreak/>
+        <w:t>Two ways to implement SAGA:</w:t>
+      </w:r>
+    </w:p>
+    <w:p>
+      <w:pPr>
+        <w:pStyle w:val="ListParagraph"/>
+        <w:numPr>
+          <w:ilvl w:val="0"/>
+          <w:numId w:val="28"/>
+        </w:numPr>
+      </w:pPr>
+      <w:r>
+        <w:t xml:space="preserve">Choreography </w:t>
+      </w:r>
+      <w:r>
+        <w:tab/>
+      </w:r>
+    </w:p>
+    <w:p>
+      <w:pPr>
+        <w:pStyle w:val="ListParagraph"/>
+        <w:numPr>
+          <w:ilvl w:val="0"/>
+          <w:numId w:val="28"/>
+        </w:numPr>
+      </w:pPr>
+      <w:r>
+        <w:t xml:space="preserve">Orchestration </w:t>
+      </w:r>
+    </w:p>
+    <w:p>
+      <w:pPr>
+        <w:pStyle w:val="Heading2"/>
+      </w:pPr>
+    </w:p>
+    <w:p>
+      <w:pPr>
+        <w:pStyle w:val="Heading2"/>
+      </w:pPr>
+      <w:r>
+        <w:t>Choreography Session:</w:t>
+      </w:r>
+    </w:p>
+    <w:p>
+      <w:r>
+        <w:t xml:space="preserve">In this approach each of the service is communicate with each other with the help of queue we are maintaining the service operation here </w:t>
+      </w:r>
+    </w:p>
+    <w:p>
+      <w:r>
+        <w:t xml:space="preserve">After the successful transaction it will generate the message in the queue for another service 2 and same goes on </w:t>
+      </w:r>
+    </w:p>
+    <w:p>
+      <w:r>
+        <w:t xml:space="preserve">If any point of time any service got failed then we will generate the message into the compensation queue to roll back the transaction and it will further give the notice to the other services for giving compensation to the user if the payment is deducted from his/her side </w:t>
+      </w:r>
+    </w:p>
+    <w:p>
+      <w:r>
+        <w:t xml:space="preserve">Below is the diagram of the </w:t>
+      </w:r>
+      <w:proofErr w:type="gramStart"/>
+      <w:r>
+        <w:t>choreography :</w:t>
+      </w:r>
+      <w:proofErr w:type="gramEnd"/>
+    </w:p>
+    <w:p>
+      <w:r>
+        <w:drawing>
+          <wp:inline distT="0" distB="0" distL="0" distR="0" wp14:anchorId="7C0D8EA1" wp14:editId="02B5BE2E">
+            <wp:extent cx="5731510" cy="2585085"/>
+            <wp:effectExtent l="0" t="0" r="2540" b="5715"/>
+            <wp:docPr id="23" name="Picture 23"/>
+            <wp:cNvGraphicFramePr>
+              <a:graphicFrameLocks xmlns:a="http://schemas.openxmlformats.org/drawingml/2006/main" noChangeAspect="1"/>
+            </wp:cNvGraphicFramePr>
+            <a:graphic xmlns:a="http://schemas.openxmlformats.org/drawingml/2006/main">
+              <a:graphicData uri="http://schemas.openxmlformats.org/drawingml/2006/picture">
+                <pic:pic xmlns:pic="http://schemas.openxmlformats.org/drawingml/2006/picture">
+                  <pic:nvPicPr>
+                    <pic:cNvPr id="1" name=""/>
+                    <pic:cNvPicPr/>
+                  </pic:nvPicPr>
+                  <pic:blipFill>
+                    <a:blip r:embed="rId28"/>
+                    <a:stretch>
+                      <a:fillRect/>
+                    </a:stretch>
+                  </pic:blipFill>
+                  <pic:spPr>
+                    <a:xfrm>
+                      <a:off x="0" y="0"/>
+                      <a:ext cx="5731510" cy="2585085"/>
+                    </a:xfrm>
+                    <a:prstGeom prst="rect">
+                      <a:avLst/>
+                    </a:prstGeom>
+                  </pic:spPr>
+                </pic:pic>
+              </a:graphicData>
+            </a:graphic>
+          </wp:inline>
+        </w:drawing>
+      </w:r>
+    </w:p>
+    <w:p>
+      <w:r>
+        <w:drawing>
+          <wp:inline distT="0" distB="0" distL="0" distR="0" wp14:anchorId="7E76B65C" wp14:editId="58DAC71E">
+            <wp:extent cx="5731510" cy="1325245"/>
+            <wp:effectExtent l="0" t="0" r="2540" b="8255"/>
+            <wp:docPr id="24" name="Picture 24"/>
+            <wp:cNvGraphicFramePr>
+              <a:graphicFrameLocks xmlns:a="http://schemas.openxmlformats.org/drawingml/2006/main" noChangeAspect="1"/>
+            </wp:cNvGraphicFramePr>
+            <a:graphic xmlns:a="http://schemas.openxmlformats.org/drawingml/2006/main">
+              <a:graphicData uri="http://schemas.openxmlformats.org/drawingml/2006/picture">
+                <pic:pic xmlns:pic="http://schemas.openxmlformats.org/drawingml/2006/picture">
+                  <pic:nvPicPr>
+                    <pic:cNvPr id="1" name=""/>
+                    <pic:cNvPicPr/>
+                  </pic:nvPicPr>
+                  <pic:blipFill>
+                    <a:blip r:embed="rId29"/>
+                    <a:stretch>
+                      <a:fillRect/>
+                    </a:stretch>
+                  </pic:blipFill>
+                  <pic:spPr>
+                    <a:xfrm>
+                      <a:off x="0" y="0"/>
+                      <a:ext cx="5731510" cy="1325245"/>
+                    </a:xfrm>
+                    <a:prstGeom prst="rect">
+                      <a:avLst/>
+                    </a:prstGeom>
+                  </pic:spPr>
+                </pic:pic>
+              </a:graphicData>
+            </a:graphic>
+          </wp:inline>
+        </w:drawing>
+      </w:r>
+    </w:p>
+    <w:p>
+      <w:pPr>
+        <w:ind w:left="360"/>
+      </w:pPr>
+    </w:p>
+    <w:p>
+      <w:pPr>
+        <w:pStyle w:val="Heading2"/>
+      </w:pPr>
+      <w:r>
+        <w:t>Orchestration:</w:t>
+      </w:r>
+    </w:p>
+    <w:p>
+      <w:r>
+        <w:t xml:space="preserve">It’s a Service where all other services are communicating for further </w:t>
+      </w:r>
+      <w:proofErr w:type="spellStart"/>
+      <w:r>
+        <w:t>txn</w:t>
+      </w:r>
+      <w:proofErr w:type="spellEnd"/>
+      <w:r>
+        <w:t xml:space="preserve"> of a particular work flow </w:t>
+      </w:r>
+    </w:p>
+    <w:p>
+      <w:r>
+        <w:t>Advantages:</w:t>
+      </w:r>
+    </w:p>
+    <w:p>
+      <w:pPr>
+        <w:pStyle w:val="ListParagraph"/>
+        <w:numPr>
+          <w:ilvl w:val="0"/>
+          <w:numId w:val="19"/>
+        </w:numPr>
+      </w:pPr>
+      <w:r>
+        <w:t xml:space="preserve">Good for complex workflow there can be many participant with the orchestrator and there are new participants as well that can join the same </w:t>
+      </w:r>
+    </w:p>
+    <w:p>
+      <w:pPr>
+        <w:pStyle w:val="ListParagraph"/>
+        <w:numPr>
+          <w:ilvl w:val="0"/>
+          <w:numId w:val="19"/>
+        </w:numPr>
+      </w:pPr>
+      <w:r>
+        <w:t xml:space="preserve">Doesn’t introduce the cyclic dependencies </w:t>
+      </w:r>
+    </w:p>
+    <w:p>
+      <w:pPr>
+        <w:pStyle w:val="ListParagraph"/>
+        <w:numPr>
+          <w:ilvl w:val="0"/>
+          <w:numId w:val="19"/>
+        </w:numPr>
+      </w:pPr>
+      <w:r>
+        <w:lastRenderedPageBreak/>
+        <w:t xml:space="preserve">There is no confusion between the communication of the </w:t>
+      </w:r>
+      <w:proofErr w:type="spellStart"/>
+      <w:r>
+        <w:t>microservice</w:t>
+      </w:r>
+      <w:proofErr w:type="spellEnd"/>
+      <w:r>
+        <w:t xml:space="preserve"> which one is listen to which command the command </w:t>
+      </w:r>
+      <w:proofErr w:type="spellStart"/>
+      <w:r>
+        <w:t>give</w:t>
+      </w:r>
+      <w:proofErr w:type="spellEnd"/>
+      <w:r>
+        <w:t xml:space="preserve"> by orchestrator is the only thing that is going to process</w:t>
+      </w:r>
+    </w:p>
+    <w:p>
+      <w:pPr>
+        <w:ind w:left="360"/>
+      </w:pPr>
+      <w:r>
+        <w:drawing>
+          <wp:inline distT="0" distB="0" distL="0" distR="0" wp14:anchorId="2CBB79E3" wp14:editId="5347B2F6">
+            <wp:extent cx="5731510" cy="1552575"/>
+            <wp:effectExtent l="0" t="0" r="2540" b="9525"/>
+            <wp:docPr id="25" name="Picture 25"/>
+            <wp:cNvGraphicFramePr>
+              <a:graphicFrameLocks xmlns:a="http://schemas.openxmlformats.org/drawingml/2006/main" noChangeAspect="1"/>
+            </wp:cNvGraphicFramePr>
+            <a:graphic xmlns:a="http://schemas.openxmlformats.org/drawingml/2006/main">
+              <a:graphicData uri="http://schemas.openxmlformats.org/drawingml/2006/picture">
+                <pic:pic xmlns:pic="http://schemas.openxmlformats.org/drawingml/2006/picture">
+                  <pic:nvPicPr>
+                    <pic:cNvPr id="1" name=""/>
+                    <pic:cNvPicPr/>
+                  </pic:nvPicPr>
+                  <pic:blipFill>
+                    <a:blip r:embed="rId30"/>
+                    <a:stretch>
+                      <a:fillRect/>
+                    </a:stretch>
+                  </pic:blipFill>
+                  <pic:spPr>
+                    <a:xfrm>
+                      <a:off x="0" y="0"/>
+                      <a:ext cx="5731510" cy="1552575"/>
+                    </a:xfrm>
+                    <a:prstGeom prst="rect">
+                      <a:avLst/>
+                    </a:prstGeom>
+                  </pic:spPr>
+                </pic:pic>
+              </a:graphicData>
+            </a:graphic>
+          </wp:inline>
+        </w:drawing>
+      </w:r>
+    </w:p>
+    <w:p>
+      <w:pPr>
+        <w:ind w:left="360"/>
+      </w:pPr>
+      <w:r>
+        <w:drawing>
+          <wp:inline distT="0" distB="0" distL="0" distR="0" wp14:anchorId="79AC4048" wp14:editId="6659F544">
+            <wp:extent cx="3563815" cy="2667000"/>
+            <wp:effectExtent l="0" t="0" r="0" b="0"/>
+            <wp:docPr id="26" name="Picture 26"/>
+            <wp:cNvGraphicFramePr>
+              <a:graphicFrameLocks xmlns:a="http://schemas.openxmlformats.org/drawingml/2006/main" noChangeAspect="1"/>
+            </wp:cNvGraphicFramePr>
+            <a:graphic xmlns:a="http://schemas.openxmlformats.org/drawingml/2006/main">
+              <a:graphicData uri="http://schemas.openxmlformats.org/drawingml/2006/picture">
+                <pic:pic xmlns:pic="http://schemas.openxmlformats.org/drawingml/2006/picture">
+                  <pic:nvPicPr>
+                    <pic:cNvPr id="1" name=""/>
+                    <pic:cNvPicPr/>
+                  </pic:nvPicPr>
+                  <pic:blipFill>
+                    <a:blip r:embed="rId31"/>
+                    <a:stretch>
+                      <a:fillRect/>
+                    </a:stretch>
+                  </pic:blipFill>
+                  <pic:spPr>
+                    <a:xfrm>
+                      <a:off x="0" y="0"/>
+                      <a:ext cx="3571631" cy="2672849"/>
+                    </a:xfrm>
+                    <a:prstGeom prst="rect">
+                      <a:avLst/>
+                    </a:prstGeom>
+                  </pic:spPr>
+                </pic:pic>
+              </a:graphicData>
+            </a:graphic>
+          </wp:inline>
+        </w:drawing>
+      </w:r>
+    </w:p>
     <w:p/>
     <w:p/>
     <w:p/>
@@ -6439,6 +7332,7 @@
         </w:numPr>
       </w:pPr>
       <w:r>
+        <w:lastRenderedPageBreak/>
         <w:t>Implement the circuit breaker to check the response time from the called service if the response time convert it into the time out then circuit becomes open and we can conclude and call the “</w:t>
       </w:r>
       <w:r>
@@ -6603,6 +7497,9 @@
     </w:p>
     <w:p>
       <w:pPr>
+        <w:pBdr>
+          <w:bottom w:val="single" w:sz="12" w:space="1" w:color="auto"/>
+        </w:pBdr>
         <w:ind w:left="360"/>
         <w:rPr>
           <w:sz w:val="28"/>
@@ -6612,11 +7509,266 @@
     </w:p>
     <w:p>
       <w:pPr>
-        <w:rPr>
-          <w:sz w:val="28"/>
-          <w:szCs w:val="28"/>
-        </w:rPr>
-      </w:pPr>
+        <w:pStyle w:val="Heading1"/>
+      </w:pPr>
+      <w:r>
+        <w:t>Relational Model Constraints:</w:t>
+      </w:r>
+    </w:p>
+    <w:p>
+      <w:pPr>
+        <w:rPr>
+          <w:sz w:val="28"/>
+          <w:szCs w:val="28"/>
+        </w:rPr>
+      </w:pPr>
+      <w:r>
+        <w:rPr>
+          <w:sz w:val="28"/>
+          <w:szCs w:val="28"/>
+        </w:rPr>
+        <w:t>Constraint in database:</w:t>
+      </w:r>
+    </w:p>
+    <w:p>
+      <w:pPr>
+        <w:pStyle w:val="ListParagraph"/>
+        <w:numPr>
+          <w:ilvl w:val="0"/>
+          <w:numId w:val="29"/>
+        </w:numPr>
+        <w:rPr>
+          <w:sz w:val="28"/>
+          <w:szCs w:val="28"/>
+        </w:rPr>
+      </w:pPr>
+      <w:r>
+        <w:rPr>
+          <w:sz w:val="28"/>
+          <w:szCs w:val="28"/>
+        </w:rPr>
+        <w:t>Schema Based Constraint:</w:t>
+      </w:r>
+    </w:p>
+    <w:p>
+      <w:pPr>
+        <w:pStyle w:val="ListParagraph"/>
+        <w:numPr>
+          <w:ilvl w:val="0"/>
+          <w:numId w:val="19"/>
+        </w:numPr>
+        <w:rPr>
+          <w:sz w:val="28"/>
+          <w:szCs w:val="28"/>
+        </w:rPr>
+      </w:pPr>
+      <w:r>
+        <w:rPr>
+          <w:sz w:val="28"/>
+          <w:szCs w:val="28"/>
+        </w:rPr>
+        <w:t xml:space="preserve">Must be an atomic Value </w:t>
+      </w:r>
+    </w:p>
+    <w:p>
+      <w:pPr>
+        <w:pStyle w:val="ListParagraph"/>
+        <w:numPr>
+          <w:ilvl w:val="0"/>
+          <w:numId w:val="19"/>
+        </w:numPr>
+        <w:rPr>
+          <w:sz w:val="28"/>
+          <w:szCs w:val="28"/>
+        </w:rPr>
+      </w:pPr>
+      <w:r>
+        <w:rPr>
+          <w:sz w:val="28"/>
+          <w:szCs w:val="28"/>
+        </w:rPr>
+        <w:t>Perform data type check in the give table the age column have the data type integer but it’s storing the value of character which violated the domain constraint</w:t>
+      </w:r>
+      <w:r>
+        <w:rPr>
+          <w:sz w:val="28"/>
+          <w:szCs w:val="28"/>
+        </w:rPr>
+        <w:t>.</w:t>
+      </w:r>
+    </w:p>
+    <w:p>
+      <w:pPr>
+        <w:rPr>
+          <w:sz w:val="28"/>
+          <w:szCs w:val="28"/>
+        </w:rPr>
+      </w:pPr>
+      <w:r>
+        <w:rPr>
+          <w:sz w:val="28"/>
+          <w:szCs w:val="28"/>
+        </w:rPr>
+        <w:drawing>
+          <wp:inline distT="0" distB="0" distL="0" distR="0" wp14:anchorId="6FAC7CF9" wp14:editId="3EDE9055">
+            <wp:extent cx="3329354" cy="1201420"/>
+            <wp:effectExtent l="0" t="0" r="4445" b="0"/>
+            <wp:docPr id="27" name="Picture 27"/>
+            <wp:cNvGraphicFramePr>
+              <a:graphicFrameLocks xmlns:a="http://schemas.openxmlformats.org/drawingml/2006/main" noChangeAspect="1"/>
+            </wp:cNvGraphicFramePr>
+            <a:graphic xmlns:a="http://schemas.openxmlformats.org/drawingml/2006/main">
+              <a:graphicData uri="http://schemas.openxmlformats.org/drawingml/2006/picture">
+                <pic:pic xmlns:pic="http://schemas.openxmlformats.org/drawingml/2006/picture">
+                  <pic:nvPicPr>
+                    <pic:cNvPr id="1" name=""/>
+                    <pic:cNvPicPr/>
+                  </pic:nvPicPr>
+                  <pic:blipFill>
+                    <a:blip r:embed="rId32"/>
+                    <a:stretch>
+                      <a:fillRect/>
+                    </a:stretch>
+                  </pic:blipFill>
+                  <pic:spPr>
+                    <a:xfrm>
+                      <a:off x="0" y="0"/>
+                      <a:ext cx="3346133" cy="1207475"/>
+                    </a:xfrm>
+                    <a:prstGeom prst="rect">
+                      <a:avLst/>
+                    </a:prstGeom>
+                  </pic:spPr>
+                </pic:pic>
+              </a:graphicData>
+            </a:graphic>
+          </wp:inline>
+        </w:drawing>
+      </w:r>
+    </w:p>
+    <w:p>
+      <w:pPr>
+        <w:pStyle w:val="ListParagraph"/>
+        <w:numPr>
+          <w:ilvl w:val="0"/>
+          <w:numId w:val="29"/>
+        </w:numPr>
+        <w:rPr>
+          <w:sz w:val="28"/>
+          <w:szCs w:val="28"/>
+        </w:rPr>
+      </w:pPr>
+      <w:r>
+        <w:rPr>
+          <w:sz w:val="28"/>
+          <w:szCs w:val="28"/>
+        </w:rPr>
+        <w:t>Key Constraints: An attribute  that can be uniquely identified each tuple in a relation is called key</w:t>
+      </w:r>
+    </w:p>
+    <w:p>
+      <w:pPr>
+        <w:pStyle w:val="ListParagraph"/>
+        <w:numPr>
+          <w:ilvl w:val="0"/>
+          <w:numId w:val="19"/>
+        </w:numPr>
+        <w:rPr>
+          <w:sz w:val="28"/>
+          <w:szCs w:val="28"/>
+        </w:rPr>
+      </w:pPr>
+      <w:r>
+        <w:rPr>
+          <w:sz w:val="28"/>
+          <w:szCs w:val="28"/>
+        </w:rPr>
+        <w:lastRenderedPageBreak/>
+        <w:t xml:space="preserve">Primary key has to be unique in nature </w:t>
+      </w:r>
+    </w:p>
+    <w:p>
+      <w:pPr>
+        <w:pStyle w:val="ListParagraph"/>
+        <w:numPr>
+          <w:ilvl w:val="0"/>
+          <w:numId w:val="19"/>
+        </w:numPr>
+        <w:rPr>
+          <w:sz w:val="28"/>
+          <w:szCs w:val="28"/>
+        </w:rPr>
+      </w:pPr>
+      <w:r>
+        <w:rPr>
+          <w:sz w:val="28"/>
+          <w:szCs w:val="28"/>
+        </w:rPr>
+        <w:t>Every relationship has at least one SUPERKEY that is a combination of all attributes.</w:t>
+      </w:r>
+      <w:r>
+        <w:rPr>
+          <w:noProof/>
+          <w:lang w:eastAsia="en-IN"/>
+        </w:rPr>
+        <w:t xml:space="preserve"> </w:t>
+      </w:r>
+      <w:r>
+        <w:rPr>
+          <w:sz w:val="28"/>
+          <w:szCs w:val="28"/>
+        </w:rPr>
+        <w:drawing>
+          <wp:inline distT="0" distB="0" distL="0" distR="0" wp14:anchorId="5A1FFEB3" wp14:editId="3F960264">
+            <wp:extent cx="4747846" cy="1840230"/>
+            <wp:effectExtent l="0" t="0" r="0" b="7620"/>
+            <wp:docPr id="28" name="Picture 28"/>
+            <wp:cNvGraphicFramePr>
+              <a:graphicFrameLocks xmlns:a="http://schemas.openxmlformats.org/drawingml/2006/main" noChangeAspect="1"/>
+            </wp:cNvGraphicFramePr>
+            <a:graphic xmlns:a="http://schemas.openxmlformats.org/drawingml/2006/main">
+              <a:graphicData uri="http://schemas.openxmlformats.org/drawingml/2006/picture">
+                <pic:pic xmlns:pic="http://schemas.openxmlformats.org/drawingml/2006/picture">
+                  <pic:nvPicPr>
+                    <pic:cNvPr id="1" name=""/>
+                    <pic:cNvPicPr/>
+                  </pic:nvPicPr>
+                  <pic:blipFill>
+                    <a:blip r:embed="rId33"/>
+                    <a:stretch>
+                      <a:fillRect/>
+                    </a:stretch>
+                  </pic:blipFill>
+                  <pic:spPr>
+                    <a:xfrm>
+                      <a:off x="0" y="0"/>
+                      <a:ext cx="4784549" cy="1854456"/>
+                    </a:xfrm>
+                    <a:prstGeom prst="rect">
+                      <a:avLst/>
+                    </a:prstGeom>
+                  </pic:spPr>
+                </pic:pic>
+              </a:graphicData>
+            </a:graphic>
+          </wp:inline>
+        </w:drawing>
+      </w:r>
+    </w:p>
+    <w:p>
+      <w:pPr>
+        <w:pStyle w:val="ListParagraph"/>
+        <w:numPr>
+          <w:ilvl w:val="0"/>
+          <w:numId w:val="19"/>
+        </w:numPr>
+        <w:rPr>
+          <w:sz w:val="28"/>
+          <w:szCs w:val="28"/>
+        </w:rPr>
+      </w:pPr>
+      <w:bookmarkStart w:id="0" w:name="_GoBack"/>
+      <w:bookmarkEnd w:id="0"/>
     </w:p>
     <w:p>
       <w:pPr>
@@ -8705,6 +9857,184 @@
     </w:lvl>
   </w:abstractNum>
   <w:abstractNum w:abstractNumId="18" w15:restartNumberingAfterBreak="0">
+    <w:nsid w:val="544D5459"/>
+    <w:multiLevelType w:val="hybridMultilevel"/>
+    <w:tmpl w:val="4A2E2156"/>
+    <w:lvl w:ilvl="0" w:tplc="4009000F">
+      <w:start w:val="1"/>
+      <w:numFmt w:val="decimal"/>
+      <w:lvlText w:val="%1."/>
+      <w:lvlJc w:val="left"/>
+      <w:pPr>
+        <w:ind w:left="720" w:hanging="360"/>
+      </w:pPr>
+      <w:rPr>
+        <w:rFonts w:hint="default"/>
+      </w:rPr>
+    </w:lvl>
+    <w:lvl w:ilvl="1" w:tplc="40090019" w:tentative="1">
+      <w:start w:val="1"/>
+      <w:numFmt w:val="lowerLetter"/>
+      <w:lvlText w:val="%2."/>
+      <w:lvlJc w:val="left"/>
+      <w:pPr>
+        <w:ind w:left="1440" w:hanging="360"/>
+      </w:pPr>
+    </w:lvl>
+    <w:lvl w:ilvl="2" w:tplc="4009001B" w:tentative="1">
+      <w:start w:val="1"/>
+      <w:numFmt w:val="lowerRoman"/>
+      <w:lvlText w:val="%3."/>
+      <w:lvlJc w:val="right"/>
+      <w:pPr>
+        <w:ind w:left="2160" w:hanging="180"/>
+      </w:pPr>
+    </w:lvl>
+    <w:lvl w:ilvl="3" w:tplc="4009000F" w:tentative="1">
+      <w:start w:val="1"/>
+      <w:numFmt w:val="decimal"/>
+      <w:lvlText w:val="%4."/>
+      <w:lvlJc w:val="left"/>
+      <w:pPr>
+        <w:ind w:left="2880" w:hanging="360"/>
+      </w:pPr>
+    </w:lvl>
+    <w:lvl w:ilvl="4" w:tplc="40090019" w:tentative="1">
+      <w:start w:val="1"/>
+      <w:numFmt w:val="lowerLetter"/>
+      <w:lvlText w:val="%5."/>
+      <w:lvlJc w:val="left"/>
+      <w:pPr>
+        <w:ind w:left="3600" w:hanging="360"/>
+      </w:pPr>
+    </w:lvl>
+    <w:lvl w:ilvl="5" w:tplc="4009001B" w:tentative="1">
+      <w:start w:val="1"/>
+      <w:numFmt w:val="lowerRoman"/>
+      <w:lvlText w:val="%6."/>
+      <w:lvlJc w:val="right"/>
+      <w:pPr>
+        <w:ind w:left="4320" w:hanging="180"/>
+      </w:pPr>
+    </w:lvl>
+    <w:lvl w:ilvl="6" w:tplc="4009000F" w:tentative="1">
+      <w:start w:val="1"/>
+      <w:numFmt w:val="decimal"/>
+      <w:lvlText w:val="%7."/>
+      <w:lvlJc w:val="left"/>
+      <w:pPr>
+        <w:ind w:left="5040" w:hanging="360"/>
+      </w:pPr>
+    </w:lvl>
+    <w:lvl w:ilvl="7" w:tplc="40090019" w:tentative="1">
+      <w:start w:val="1"/>
+      <w:numFmt w:val="lowerLetter"/>
+      <w:lvlText w:val="%8."/>
+      <w:lvlJc w:val="left"/>
+      <w:pPr>
+        <w:ind w:left="5760" w:hanging="360"/>
+      </w:pPr>
+    </w:lvl>
+    <w:lvl w:ilvl="8" w:tplc="4009001B" w:tentative="1">
+      <w:start w:val="1"/>
+      <w:numFmt w:val="lowerRoman"/>
+      <w:lvlText w:val="%9."/>
+      <w:lvlJc w:val="right"/>
+      <w:pPr>
+        <w:ind w:left="6480" w:hanging="180"/>
+      </w:pPr>
+    </w:lvl>
+  </w:abstractNum>
+  <w:abstractNum w:abstractNumId="19" w15:restartNumberingAfterBreak="0">
+    <w:nsid w:val="5948796D"/>
+    <w:multiLevelType w:val="hybridMultilevel"/>
+    <w:tmpl w:val="BB845942"/>
+    <w:lvl w:ilvl="0" w:tplc="2738D584">
+      <w:start w:val="1"/>
+      <w:numFmt w:val="decimal"/>
+      <w:lvlText w:val="%1."/>
+      <w:lvlJc w:val="left"/>
+      <w:pPr>
+        <w:ind w:left="420" w:hanging="360"/>
+      </w:pPr>
+      <w:rPr>
+        <w:rFonts w:hint="default"/>
+      </w:rPr>
+    </w:lvl>
+    <w:lvl w:ilvl="1" w:tplc="40090019">
+      <w:start w:val="1"/>
+      <w:numFmt w:val="lowerLetter"/>
+      <w:lvlText w:val="%2."/>
+      <w:lvlJc w:val="left"/>
+      <w:pPr>
+        <w:ind w:left="1140" w:hanging="360"/>
+      </w:pPr>
+    </w:lvl>
+    <w:lvl w:ilvl="2" w:tplc="4009001B" w:tentative="1">
+      <w:start w:val="1"/>
+      <w:numFmt w:val="lowerRoman"/>
+      <w:lvlText w:val="%3."/>
+      <w:lvlJc w:val="right"/>
+      <w:pPr>
+        <w:ind w:left="1860" w:hanging="180"/>
+      </w:pPr>
+    </w:lvl>
+    <w:lvl w:ilvl="3" w:tplc="4009000F" w:tentative="1">
+      <w:start w:val="1"/>
+      <w:numFmt w:val="decimal"/>
+      <w:lvlText w:val="%4."/>
+      <w:lvlJc w:val="left"/>
+      <w:pPr>
+        <w:ind w:left="2580" w:hanging="360"/>
+      </w:pPr>
+    </w:lvl>
+    <w:lvl w:ilvl="4" w:tplc="40090019" w:tentative="1">
+      <w:start w:val="1"/>
+      <w:numFmt w:val="lowerLetter"/>
+      <w:lvlText w:val="%5."/>
+      <w:lvlJc w:val="left"/>
+      <w:pPr>
+        <w:ind w:left="3300" w:hanging="360"/>
+      </w:pPr>
+    </w:lvl>
+    <w:lvl w:ilvl="5" w:tplc="4009001B" w:tentative="1">
+      <w:start w:val="1"/>
+      <w:numFmt w:val="lowerRoman"/>
+      <w:lvlText w:val="%6."/>
+      <w:lvlJc w:val="right"/>
+      <w:pPr>
+        <w:ind w:left="4020" w:hanging="180"/>
+      </w:pPr>
+    </w:lvl>
+    <w:lvl w:ilvl="6" w:tplc="4009000F" w:tentative="1">
+      <w:start w:val="1"/>
+      <w:numFmt w:val="decimal"/>
+      <w:lvlText w:val="%7."/>
+      <w:lvlJc w:val="left"/>
+      <w:pPr>
+        <w:ind w:left="4740" w:hanging="360"/>
+      </w:pPr>
+    </w:lvl>
+    <w:lvl w:ilvl="7" w:tplc="40090019" w:tentative="1">
+      <w:start w:val="1"/>
+      <w:numFmt w:val="lowerLetter"/>
+      <w:lvlText w:val="%8."/>
+      <w:lvlJc w:val="left"/>
+      <w:pPr>
+        <w:ind w:left="5460" w:hanging="360"/>
+      </w:pPr>
+    </w:lvl>
+    <w:lvl w:ilvl="8" w:tplc="4009001B" w:tentative="1">
+      <w:start w:val="1"/>
+      <w:numFmt w:val="lowerRoman"/>
+      <w:lvlText w:val="%9."/>
+      <w:lvlJc w:val="right"/>
+      <w:pPr>
+        <w:ind w:left="6180" w:hanging="180"/>
+      </w:pPr>
+    </w:lvl>
+  </w:abstractNum>
+  <w:abstractNum w:abstractNumId="20" w15:restartNumberingAfterBreak="0">
     <w:nsid w:val="5AF24B9B"/>
     <w:multiLevelType w:val="hybridMultilevel"/>
     <w:tmpl w:val="53927AAE"/>
@@ -8817,7 +10147,7 @@
       </w:rPr>
     </w:lvl>
   </w:abstractNum>
-  <w:abstractNum w:abstractNumId="19" w15:restartNumberingAfterBreak="0">
+  <w:abstractNum w:abstractNumId="21" w15:restartNumberingAfterBreak="0">
     <w:nsid w:val="648F1A86"/>
     <w:multiLevelType w:val="hybridMultilevel"/>
     <w:tmpl w:val="841EDD22"/>
@@ -8909,7 +10239,7 @@
       </w:pPr>
     </w:lvl>
   </w:abstractNum>
-  <w:abstractNum w:abstractNumId="20" w15:restartNumberingAfterBreak="0">
+  <w:abstractNum w:abstractNumId="22" w15:restartNumberingAfterBreak="0">
     <w:nsid w:val="64B01236"/>
     <w:multiLevelType w:val="hybridMultilevel"/>
     <w:tmpl w:val="F49A6FAC"/>
@@ -8997,7 +10327,7 @@
       </w:pPr>
     </w:lvl>
   </w:abstractNum>
-  <w:abstractNum w:abstractNumId="21" w15:restartNumberingAfterBreak="0">
+  <w:abstractNum w:abstractNumId="23" w15:restartNumberingAfterBreak="0">
     <w:nsid w:val="667B3E42"/>
     <w:multiLevelType w:val="hybridMultilevel"/>
     <w:tmpl w:val="7F184EE0"/>
@@ -9086,7 +10416,7 @@
       </w:pPr>
     </w:lvl>
   </w:abstractNum>
-  <w:abstractNum w:abstractNumId="22" w15:restartNumberingAfterBreak="0">
+  <w:abstractNum w:abstractNumId="24" w15:restartNumberingAfterBreak="0">
     <w:nsid w:val="68332D93"/>
     <w:multiLevelType w:val="hybridMultilevel"/>
     <w:tmpl w:val="F826507E"/>
@@ -9199,7 +10529,7 @@
       </w:rPr>
     </w:lvl>
   </w:abstractNum>
-  <w:abstractNum w:abstractNumId="23" w15:restartNumberingAfterBreak="0">
+  <w:abstractNum w:abstractNumId="25" w15:restartNumberingAfterBreak="0">
     <w:nsid w:val="6CD27C52"/>
     <w:multiLevelType w:val="hybridMultilevel"/>
     <w:tmpl w:val="64626102"/>
@@ -9288,7 +10618,7 @@
       </w:pPr>
     </w:lvl>
   </w:abstractNum>
-  <w:abstractNum w:abstractNumId="24" w15:restartNumberingAfterBreak="0">
+  <w:abstractNum w:abstractNumId="26" w15:restartNumberingAfterBreak="0">
     <w:nsid w:val="6E7D0BAC"/>
     <w:multiLevelType w:val="hybridMultilevel"/>
     <w:tmpl w:val="CED42B3C"/>
@@ -9401,7 +10731,7 @@
       </w:rPr>
     </w:lvl>
   </w:abstractNum>
-  <w:abstractNum w:abstractNumId="25" w15:restartNumberingAfterBreak="0">
+  <w:abstractNum w:abstractNumId="27" w15:restartNumberingAfterBreak="0">
     <w:nsid w:val="7C842957"/>
     <w:multiLevelType w:val="hybridMultilevel"/>
     <w:tmpl w:val="193C7AD6"/>
@@ -9514,7 +10844,7 @@
       </w:rPr>
     </w:lvl>
   </w:abstractNum>
-  <w:abstractNum w:abstractNumId="26" w15:restartNumberingAfterBreak="0">
+  <w:abstractNum w:abstractNumId="28" w15:restartNumberingAfterBreak="0">
     <w:nsid w:val="7E597BC8"/>
     <w:multiLevelType w:val="hybridMultilevel"/>
     <w:tmpl w:val="8C0AC2B6"/>
@@ -9607,16 +10937,16 @@
     <w:abstractNumId w:val="15"/>
   </w:num>
   <w:num w:numId="2">
-    <w:abstractNumId w:val="18"/>
+    <w:abstractNumId w:val="20"/>
   </w:num>
   <w:num w:numId="3">
-    <w:abstractNumId w:val="24"/>
+    <w:abstractNumId w:val="26"/>
   </w:num>
   <w:num w:numId="4">
     <w:abstractNumId w:val="10"/>
   </w:num>
   <w:num w:numId="5">
-    <w:abstractNumId w:val="20"/>
+    <w:abstractNumId w:val="22"/>
   </w:num>
   <w:num w:numId="6">
     <w:abstractNumId w:val="0"/>
@@ -9625,10 +10955,10 @@
     <w:abstractNumId w:val="9"/>
   </w:num>
   <w:num w:numId="8">
-    <w:abstractNumId w:val="22"/>
+    <w:abstractNumId w:val="24"/>
   </w:num>
   <w:num w:numId="9">
-    <w:abstractNumId w:val="23"/>
+    <w:abstractNumId w:val="25"/>
   </w:num>
   <w:num w:numId="10">
     <w:abstractNumId w:val="3"/>
@@ -9637,7 +10967,7 @@
     <w:abstractNumId w:val="5"/>
   </w:num>
   <w:num w:numId="12">
-    <w:abstractNumId w:val="19"/>
+    <w:abstractNumId w:val="21"/>
   </w:num>
   <w:num w:numId="13">
     <w:abstractNumId w:val="12"/>
@@ -9658,7 +10988,7 @@
     <w:abstractNumId w:val="8"/>
   </w:num>
   <w:num w:numId="19">
-    <w:abstractNumId w:val="25"/>
+    <w:abstractNumId w:val="27"/>
   </w:num>
   <w:num w:numId="20">
     <w:abstractNumId w:val="13"/>
@@ -9667,10 +10997,10 @@
     <w:abstractNumId w:val="17"/>
   </w:num>
   <w:num w:numId="22">
-    <w:abstractNumId w:val="26"/>
+    <w:abstractNumId w:val="28"/>
   </w:num>
   <w:num w:numId="23">
-    <w:abstractNumId w:val="21"/>
+    <w:abstractNumId w:val="23"/>
   </w:num>
   <w:num w:numId="24">
     <w:abstractNumId w:val="16"/>
@@ -9683,6 +11013,12 @@
   </w:num>
   <w:num w:numId="27">
     <w:abstractNumId w:val="4"/>
+  </w:num>
+  <w:num w:numId="28">
+    <w:abstractNumId w:val="18"/>
+  </w:num>
+  <w:num w:numId="29">
+    <w:abstractNumId w:val="19"/>
   </w:num>
 </w:numbering>
 </file>
@@ -10582,7 +11918,7 @@
 </file>
 
 <file path=customXml/itemProps1.xml><?xml version="1.0" encoding="utf-8"?>
-<ds:datastoreItem xmlns:ds="http://schemas.openxmlformats.org/officeDocument/2006/customXml" ds:itemID="{D49F03FE-1D43-45A1-B56D-09E386742B9C}">
+<ds:datastoreItem xmlns:ds="http://schemas.openxmlformats.org/officeDocument/2006/customXml" ds:itemID="{5DFEEE0F-4C81-4FF5-A9D3-F27880BD007C}">
   <ds:schemaRefs>
     <ds:schemaRef ds:uri="http://schemas.openxmlformats.org/officeDocument/2006/bibliography"/>
   </ds:schemaRefs>

</xml_diff>